<commit_message>
Improve distribution of physical clues so don't "stumble upon"
</commit_message>
<xml_diff>
--- a/clues/clue_checklist.docx
+++ b/clues/clue_checklist.docx
@@ -1,6 +1,6 @@
 
 <file path=word/document.xml><?xml version="1.0" encoding="utf-8"?>
-<w:document xmlns:wpc="http://schemas.microsoft.com/office/word/2010/wordprocessingCanvas" xmlns:cx="http://schemas.microsoft.com/office/drawing/2014/chartex" xmlns:cx1="http://schemas.microsoft.com/office/drawing/2015/9/8/chartex" xmlns:cx2="http://schemas.microsoft.com/office/drawing/2015/10/21/chartex" xmlns:cx3="http://schemas.microsoft.com/office/drawing/2016/5/9/chartex" xmlns:cx4="http://schemas.microsoft.com/office/drawing/2016/5/10/chartex" xmlns:cx5="http://schemas.microsoft.com/office/drawing/2016/5/11/chartex" xmlns:cx6="http://schemas.microsoft.com/office/drawing/2016/5/12/chartex" xmlns:cx7="http://schemas.microsoft.com/office/drawing/2016/5/13/chartex" xmlns:cx8="http://schemas.microsoft.com/office/drawing/2016/5/14/chartex" xmlns:mc="http://schemas.openxmlformats.org/markup-compatibility/2006" xmlns:aink="http://schemas.microsoft.com/office/drawing/2016/ink" xmlns:am3d="http://schemas.microsoft.com/office/drawing/2017/model3d" xmlns:o="urn:schemas-microsoft-com:office:office" xmlns:oel="http://schemas.microsoft.com/office/2019/extlst" xmlns:r="http://schemas.openxmlformats.org/officeDocument/2006/relationships" xmlns:m="http://schemas.openxmlformats.org/officeDocument/2006/math" xmlns:v="urn:schemas-microsoft-com:vml" xmlns:wp14="http://schemas.microsoft.com/office/word/2010/wordprocessingDrawing" xmlns:wp="http://schemas.openxmlformats.org/drawingml/2006/wordprocessingDrawing" xmlns:w10="urn:schemas-microsoft-com:office:word" xmlns:w="http://schemas.openxmlformats.org/wordprocessingml/2006/main" xmlns:w14="http://schemas.microsoft.com/office/word/2010/wordml" xmlns:w15="http://schemas.microsoft.com/office/word/2012/wordml" xmlns:w16cex="http://schemas.microsoft.com/office/word/2018/wordml/cex" xmlns:w16cid="http://schemas.microsoft.com/office/word/2016/wordml/cid" xmlns:w16="http://schemas.microsoft.com/office/word/2018/wordml" xmlns:w16sdtdh="http://schemas.microsoft.com/office/word/2020/wordml/sdtdatahash" xmlns:w16se="http://schemas.microsoft.com/office/word/2015/wordml/symex" xmlns:wpg="http://schemas.microsoft.com/office/word/2010/wordprocessingGroup" xmlns:wpi="http://schemas.microsoft.com/office/word/2010/wordprocessingInk" xmlns:wne="http://schemas.microsoft.com/office/word/2006/wordml" xmlns:wps="http://schemas.microsoft.com/office/word/2010/wordprocessingShape" mc:Ignorable="w14 w15 w16se w16cid w16 w16cex w16sdtdh wp14">
+<w:document xmlns:wpc="http://schemas.microsoft.com/office/word/2010/wordprocessingCanvas" xmlns:cx="http://schemas.microsoft.com/office/drawing/2014/chartex" xmlns:cx1="http://schemas.microsoft.com/office/drawing/2015/9/8/chartex" xmlns:cx2="http://schemas.microsoft.com/office/drawing/2015/10/21/chartex" xmlns:cx3="http://schemas.microsoft.com/office/drawing/2016/5/9/chartex" xmlns:cx4="http://schemas.microsoft.com/office/drawing/2016/5/10/chartex" xmlns:cx5="http://schemas.microsoft.com/office/drawing/2016/5/11/chartex" xmlns:cx6="http://schemas.microsoft.com/office/drawing/2016/5/12/chartex" xmlns:cx7="http://schemas.microsoft.com/office/drawing/2016/5/13/chartex" xmlns:cx8="http://schemas.microsoft.com/office/drawing/2016/5/14/chartex" xmlns:mc="http://schemas.openxmlformats.org/markup-compatibility/2006" xmlns:aink="http://schemas.microsoft.com/office/drawing/2016/ink" xmlns:am3d="http://schemas.microsoft.com/office/drawing/2017/model3d" xmlns:o="urn:schemas-microsoft-com:office:office" xmlns:oel="http://schemas.microsoft.com/office/2019/extlst" xmlns:r="http://schemas.openxmlformats.org/officeDocument/2006/relationships" xmlns:m="http://schemas.openxmlformats.org/officeDocument/2006/math" xmlns:v="urn:schemas-microsoft-com:vml" xmlns:wp14="http://schemas.microsoft.com/office/word/2010/wordprocessingDrawing" xmlns:wp="http://schemas.openxmlformats.org/drawingml/2006/wordprocessingDrawing" xmlns:w10="urn:schemas-microsoft-com:office:word" xmlns:w="http://schemas.openxmlformats.org/wordprocessingml/2006/main" xmlns:w14="http://schemas.microsoft.com/office/word/2010/wordml" xmlns:w15="http://schemas.microsoft.com/office/word/2012/wordml" xmlns:w16cex="http://schemas.microsoft.com/office/word/2018/wordml/cex" xmlns:w16cid="http://schemas.microsoft.com/office/word/2016/wordml/cid" xmlns:w16="http://schemas.microsoft.com/office/word/2018/wordml" xmlns:w16du="http://schemas.microsoft.com/office/word/2023/wordml/word16du" xmlns:w16sdtdh="http://schemas.microsoft.com/office/word/2020/wordml/sdtdatahash" xmlns:w16sdtfl="http://schemas.microsoft.com/office/word/2024/wordml/sdtformatlock" xmlns:w16se="http://schemas.microsoft.com/office/word/2015/wordml/symex" xmlns:wpg="http://schemas.microsoft.com/office/word/2010/wordprocessingGroup" xmlns:wpi="http://schemas.microsoft.com/office/word/2010/wordprocessingInk" xmlns:wne="http://schemas.microsoft.com/office/word/2006/wordml" xmlns:wps="http://schemas.microsoft.com/office/word/2010/wordprocessingShape" mc:Ignorable="w14 w15 w16se w16cid w16 w16cex w16sdtdh w16sdtfl w16du wp14">
   <w:body>
     <w:p>
       <w:pPr>
@@ -141,19 +141,25 @@
         </w:numPr>
       </w:pPr>
       <w:r>
-        <w:t>Rolled up on whiteboard in CS dept</w:t>
-      </w:r>
-    </w:p>
-    <w:p>
-      <w:pPr>
-        <w:pStyle w:val="ListParagraph"/>
-        <w:numPr>
-          <w:ilvl w:val="0"/>
-          <w:numId w:val="1"/>
-        </w:numPr>
-      </w:pPr>
-      <w:r>
-        <w:t xml:space="preserve">Blue bin </w:t>
+        <w:t>By staplers in</w:t>
+      </w:r>
+      <w:r>
+        <w:t xml:space="preserve"> CS dept</w:t>
+      </w:r>
+    </w:p>
+    <w:p>
+      <w:pPr>
+        <w:pStyle w:val="ListParagraph"/>
+        <w:numPr>
+          <w:ilvl w:val="0"/>
+          <w:numId w:val="1"/>
+        </w:numPr>
+      </w:pPr>
+      <w:r>
+        <w:t>In b</w:t>
+      </w:r>
+      <w:r>
+        <w:t xml:space="preserve">lue bin </w:t>
       </w:r>
       <w:r>
         <w:t>near</w:t>
@@ -209,7 +215,13 @@
         </w:numPr>
       </w:pPr>
       <w:r>
-        <w:t>In refrigerator in CS dept</w:t>
+        <w:t xml:space="preserve">In </w:t>
+      </w:r>
+      <w:r>
+        <w:t>microwave</w:t>
+      </w:r>
+      <w:r>
+        <w:t xml:space="preserve"> in CS dept</w:t>
       </w:r>
     </w:p>
     <w:p>
@@ -235,18 +247,13 @@
     <w:p>
       <w:pPr>
         <w:pStyle w:val="ListParagraph"/>
-      </w:pPr>
-    </w:p>
-    <w:p>
-      <w:pPr>
-        <w:pStyle w:val="ListParagraph"/>
-        <w:numPr>
-          <w:ilvl w:val="0"/>
-          <w:numId w:val="1"/>
-        </w:numPr>
-      </w:pPr>
-      <w:r>
-        <w:t>Under trash outside C224</w:t>
+        <w:numPr>
+          <w:ilvl w:val="0"/>
+          <w:numId w:val="1"/>
+        </w:numPr>
+      </w:pPr>
+      <w:r>
+        <w:t>In cupboard in CS dept</w:t>
       </w:r>
     </w:p>
     <w:p/>
@@ -303,8 +310,13 @@
       </w:r>
       <w:proofErr w:type="gramEnd"/>
       <w:r>
-        <w:t xml:space="preserve"> Wall Street a History</w:t>
-      </w:r>
+        <w:t xml:space="preserve"> Wall Street a </w:t>
+      </w:r>
+      <w:proofErr w:type="gramStart"/>
+      <w:r>
+        <w:t>History</w:t>
+      </w:r>
+      <w:proofErr w:type="gramEnd"/>
     </w:p>
     <w:p>
       <w:pPr>
@@ -523,19 +535,37 @@
         </w:numPr>
       </w:pPr>
       <w:r>
-        <w:t>Behind C212c door</w:t>
-      </w:r>
-    </w:p>
-    <w:p>
-      <w:pPr>
-        <w:pStyle w:val="ListParagraph"/>
-        <w:numPr>
-          <w:ilvl w:val="0"/>
-          <w:numId w:val="1"/>
-        </w:numPr>
-      </w:pPr>
-      <w:r>
-        <w:t>Between 2179-2180</w:t>
+        <w:t>To the left of</w:t>
+      </w:r>
+      <w:r>
+        <w:t xml:space="preserve"> C212</w:t>
+      </w:r>
+      <w:r>
+        <w:t>B</w:t>
+      </w:r>
+      <w:r>
+        <w:t xml:space="preserve"> door</w:t>
+      </w:r>
+    </w:p>
+    <w:p>
+      <w:pPr>
+        <w:pStyle w:val="ListParagraph"/>
+        <w:numPr>
+          <w:ilvl w:val="0"/>
+          <w:numId w:val="1"/>
+        </w:numPr>
+      </w:pPr>
+      <w:r>
+        <w:t>Between 2</w:t>
+      </w:r>
+      <w:r>
+        <w:t>030</w:t>
+      </w:r>
+      <w:r>
+        <w:t>-2</w:t>
+      </w:r>
+      <w:r>
+        <w:t>031</w:t>
       </w:r>
     </w:p>
     <w:p>
@@ -574,7 +604,7 @@
 </file>
 
 <file path=word/numbering.xml><?xml version="1.0" encoding="utf-8"?>
-<w:numbering xmlns:wpc="http://schemas.microsoft.com/office/word/2010/wordprocessingCanvas" xmlns:cx="http://schemas.microsoft.com/office/drawing/2014/chartex" xmlns:cx1="http://schemas.microsoft.com/office/drawing/2015/9/8/chartex" xmlns:cx2="http://schemas.microsoft.com/office/drawing/2015/10/21/chartex" xmlns:cx3="http://schemas.microsoft.com/office/drawing/2016/5/9/chartex" xmlns:cx4="http://schemas.microsoft.com/office/drawing/2016/5/10/chartex" xmlns:cx5="http://schemas.microsoft.com/office/drawing/2016/5/11/chartex" xmlns:cx6="http://schemas.microsoft.com/office/drawing/2016/5/12/chartex" xmlns:cx7="http://schemas.microsoft.com/office/drawing/2016/5/13/chartex" xmlns:cx8="http://schemas.microsoft.com/office/drawing/2016/5/14/chartex" xmlns:mc="http://schemas.openxmlformats.org/markup-compatibility/2006" xmlns:aink="http://schemas.microsoft.com/office/drawing/2016/ink" xmlns:am3d="http://schemas.microsoft.com/office/drawing/2017/model3d" xmlns:o="urn:schemas-microsoft-com:office:office" xmlns:oel="http://schemas.microsoft.com/office/2019/extlst" xmlns:r="http://schemas.openxmlformats.org/officeDocument/2006/relationships" xmlns:m="http://schemas.openxmlformats.org/officeDocument/2006/math" xmlns:v="urn:schemas-microsoft-com:vml" xmlns:wp14="http://schemas.microsoft.com/office/word/2010/wordprocessingDrawing" xmlns:wp="http://schemas.openxmlformats.org/drawingml/2006/wordprocessingDrawing" xmlns:w10="urn:schemas-microsoft-com:office:word" xmlns:w="http://schemas.openxmlformats.org/wordprocessingml/2006/main" xmlns:w14="http://schemas.microsoft.com/office/word/2010/wordml" xmlns:w15="http://schemas.microsoft.com/office/word/2012/wordml" xmlns:w16cex="http://schemas.microsoft.com/office/word/2018/wordml/cex" xmlns:w16cid="http://schemas.microsoft.com/office/word/2016/wordml/cid" xmlns:w16="http://schemas.microsoft.com/office/word/2018/wordml" xmlns:w16sdtdh="http://schemas.microsoft.com/office/word/2020/wordml/sdtdatahash" xmlns:w16se="http://schemas.microsoft.com/office/word/2015/wordml/symex" xmlns:wpg="http://schemas.microsoft.com/office/word/2010/wordprocessingGroup" xmlns:wpi="http://schemas.microsoft.com/office/word/2010/wordprocessingInk" xmlns:wne="http://schemas.microsoft.com/office/word/2006/wordml" xmlns:wps="http://schemas.microsoft.com/office/word/2010/wordprocessingShape" mc:Ignorable="w14 w15 w16se w16cid w16 w16cex w16sdtdh wp14">
+<w:numbering xmlns:wpc="http://schemas.microsoft.com/office/word/2010/wordprocessingCanvas" xmlns:cx="http://schemas.microsoft.com/office/drawing/2014/chartex" xmlns:cx1="http://schemas.microsoft.com/office/drawing/2015/9/8/chartex" xmlns:cx2="http://schemas.microsoft.com/office/drawing/2015/10/21/chartex" xmlns:cx3="http://schemas.microsoft.com/office/drawing/2016/5/9/chartex" xmlns:cx4="http://schemas.microsoft.com/office/drawing/2016/5/10/chartex" xmlns:cx5="http://schemas.microsoft.com/office/drawing/2016/5/11/chartex" xmlns:cx6="http://schemas.microsoft.com/office/drawing/2016/5/12/chartex" xmlns:cx7="http://schemas.microsoft.com/office/drawing/2016/5/13/chartex" xmlns:cx8="http://schemas.microsoft.com/office/drawing/2016/5/14/chartex" xmlns:mc="http://schemas.openxmlformats.org/markup-compatibility/2006" xmlns:aink="http://schemas.microsoft.com/office/drawing/2016/ink" xmlns:am3d="http://schemas.microsoft.com/office/drawing/2017/model3d" xmlns:o="urn:schemas-microsoft-com:office:office" xmlns:oel="http://schemas.microsoft.com/office/2019/extlst" xmlns:r="http://schemas.openxmlformats.org/officeDocument/2006/relationships" xmlns:m="http://schemas.openxmlformats.org/officeDocument/2006/math" xmlns:v="urn:schemas-microsoft-com:vml" xmlns:wp14="http://schemas.microsoft.com/office/word/2010/wordprocessingDrawing" xmlns:wp="http://schemas.openxmlformats.org/drawingml/2006/wordprocessingDrawing" xmlns:w10="urn:schemas-microsoft-com:office:word" xmlns:w="http://schemas.openxmlformats.org/wordprocessingml/2006/main" xmlns:w14="http://schemas.microsoft.com/office/word/2010/wordml" xmlns:w15="http://schemas.microsoft.com/office/word/2012/wordml" xmlns:w16cex="http://schemas.microsoft.com/office/word/2018/wordml/cex" xmlns:w16cid="http://schemas.microsoft.com/office/word/2016/wordml/cid" xmlns:w16="http://schemas.microsoft.com/office/word/2018/wordml" xmlns:w16du="http://schemas.microsoft.com/office/word/2023/wordml/word16du" xmlns:w16sdtdh="http://schemas.microsoft.com/office/word/2020/wordml/sdtdatahash" xmlns:w16sdtfl="http://schemas.microsoft.com/office/word/2024/wordml/sdtformatlock" xmlns:w16se="http://schemas.microsoft.com/office/word/2015/wordml/symex" xmlns:wpg="http://schemas.microsoft.com/office/word/2010/wordprocessingGroup" xmlns:wpi="http://schemas.microsoft.com/office/word/2010/wordprocessingInk" xmlns:wne="http://schemas.microsoft.com/office/word/2006/wordml" xmlns:wps="http://schemas.microsoft.com/office/word/2010/wordprocessingShape" mc:Ignorable="w14 w15 w16se w16cid w16 w16cex w16sdtdh w16sdtfl w16du wp14">
   <w:abstractNum w:abstractNumId="0" w15:restartNumberingAfterBreak="0">
     <w:nsid w:val="45034B70"/>
     <w:multiLevelType w:val="hybridMultilevel"/>
@@ -810,7 +840,7 @@
 </file>
 
 <file path=word/styles.xml><?xml version="1.0" encoding="utf-8"?>
-<w:styles xmlns:mc="http://schemas.openxmlformats.org/markup-compatibility/2006" xmlns:r="http://schemas.openxmlformats.org/officeDocument/2006/relationships" xmlns:w="http://schemas.openxmlformats.org/wordprocessingml/2006/main" xmlns:w14="http://schemas.microsoft.com/office/word/2010/wordml" xmlns:w15="http://schemas.microsoft.com/office/word/2012/wordml" xmlns:w16cex="http://schemas.microsoft.com/office/word/2018/wordml/cex" xmlns:w16cid="http://schemas.microsoft.com/office/word/2016/wordml/cid" xmlns:w16="http://schemas.microsoft.com/office/word/2018/wordml" xmlns:w16sdtdh="http://schemas.microsoft.com/office/word/2020/wordml/sdtdatahash" xmlns:w16se="http://schemas.microsoft.com/office/word/2015/wordml/symex" mc:Ignorable="w14 w15 w16se w16cid w16 w16cex w16sdtdh">
+<w:styles xmlns:mc="http://schemas.openxmlformats.org/markup-compatibility/2006" xmlns:r="http://schemas.openxmlformats.org/officeDocument/2006/relationships" xmlns:w="http://schemas.openxmlformats.org/wordprocessingml/2006/main" xmlns:w14="http://schemas.microsoft.com/office/word/2010/wordml" xmlns:w15="http://schemas.microsoft.com/office/word/2012/wordml" xmlns:w16cex="http://schemas.microsoft.com/office/word/2018/wordml/cex" xmlns:w16cid="http://schemas.microsoft.com/office/word/2016/wordml/cid" xmlns:w16="http://schemas.microsoft.com/office/word/2018/wordml" xmlns:w16du="http://schemas.microsoft.com/office/word/2023/wordml/word16du" xmlns:w16sdtdh="http://schemas.microsoft.com/office/word/2020/wordml/sdtdatahash" xmlns:w16sdtfl="http://schemas.microsoft.com/office/word/2024/wordml/sdtformatlock" xmlns:w16se="http://schemas.microsoft.com/office/word/2015/wordml/symex" mc:Ignorable="w14 w15 w16se w16cid w16 w16cex w16sdtdh w16sdtfl w16du">
   <w:docDefaults>
     <w:rPrDefault>
       <w:rPr>

</xml_diff>